<commit_message>
se envia acta del 2 de marzo
</commit_message>
<xml_diff>
--- a/Actas/Acta marzo 2 .docx
+++ b/Actas/Acta marzo 2 .docx
@@ -14,6 +14,8 @@
           <w:lang w:val="es-CO"/>
         </w:rPr>
       </w:pPr>
+      <w:bookmarkStart w:id="0" w:name="_GoBack"/>
+      <w:bookmarkEnd w:id="0"/>
       <w:r>
         <w:rPr>
           <w:noProof/>
@@ -68,7 +70,6 @@
       <w:pPr>
         <w:widowControl w:val="0"/>
         <w:spacing w:after="0" w:line="240" w:lineRule="auto"/>
-        <w:ind w:left="3180"/>
         <w:jc w:val="center"/>
         <w:rPr>
           <w:rFonts w:ascii="Times New Roman" w:eastAsia="Times New Roman" w:hAnsi="Times New Roman" w:cs="Times New Roman"/>
@@ -77,7 +78,6 @@
           <w:lang w:val="es-CO"/>
         </w:rPr>
       </w:pPr>
-      <w:proofErr w:type="gramStart"/>
       <w:r>
         <w:rPr>
           <w:rFonts w:ascii="Arial" w:eastAsia="Arial" w:hAnsi="Arial" w:cs="Arial"/>
@@ -85,9 +85,8 @@
           <w:szCs w:val="20"/>
           <w:lang w:val="es-CO"/>
         </w:rPr>
-        <w:t>FORMATO  DE</w:t>
+        <w:t xml:space="preserve">FORMATO </w:t>
       </w:r>
-      <w:proofErr w:type="gramEnd"/>
       <w:r>
         <w:rPr>
           <w:rFonts w:ascii="Arial" w:eastAsia="Arial" w:hAnsi="Arial" w:cs="Arial"/>
@@ -95,7 +94,7 @@
           <w:szCs w:val="20"/>
           <w:lang w:val="es-CO"/>
         </w:rPr>
-        <w:t xml:space="preserve"> ACTAS</w:t>
+        <w:t>DE ACTAS</w:t>
       </w:r>
     </w:p>
     <w:p>
@@ -105,7 +104,7 @@
           <w:tab w:val="left" w:pos="8440"/>
         </w:tabs>
         <w:spacing w:after="0" w:line="240" w:lineRule="auto"/>
-        <w:ind w:left="4840"/>
+        <w:jc w:val="center"/>
         <w:rPr>
           <w:rFonts w:ascii="Times New Roman" w:eastAsia="Times New Roman" w:hAnsi="Times New Roman" w:cs="Times New Roman"/>
           <w:sz w:val="24"/>
@@ -121,16 +120,7 @@
           <w:vertAlign w:val="subscript"/>
           <w:lang w:val="es-CO"/>
         </w:rPr>
-        <w:t xml:space="preserve"> DESARROLLO DE SOFTWARE </w:t>
-      </w:r>
-      <w:r>
-        <w:rPr>
-          <w:rFonts w:ascii="Times New Roman" w:eastAsia="Times New Roman" w:hAnsi="Times New Roman" w:cs="Times New Roman"/>
-          <w:sz w:val="24"/>
-          <w:szCs w:val="24"/>
-          <w:lang w:val="es-CO"/>
-        </w:rPr>
-        <w:tab/>
+        <w:t>DESARROLLO DE SOFTWARE</w:t>
       </w:r>
     </w:p>
     <w:p>
@@ -173,7 +163,7 @@
       <w:pPr>
         <w:widowControl w:val="0"/>
         <w:spacing w:after="0" w:line="240" w:lineRule="auto"/>
-        <w:ind w:left="4440"/>
+        <w:jc w:val="center"/>
         <w:rPr>
           <w:rFonts w:ascii="Times New Roman" w:eastAsia="Times New Roman" w:hAnsi="Times New Roman" w:cs="Times New Roman"/>
           <w:sz w:val="24"/>
@@ -2497,8 +2487,6 @@
               </w:rPr>
               <w:t>.</w:t>
             </w:r>
-            <w:bookmarkStart w:id="0" w:name="_GoBack"/>
-            <w:bookmarkEnd w:id="0"/>
           </w:p>
           <w:p>
             <w:pPr>
@@ -3239,44 +3227,16 @@
           <w:b/>
           <w:lang w:val="es-CO"/>
         </w:rPr>
-        <w:t xml:space="preserve">A PRÓXIMA REUNIÓN: 8 </w:t>
+        <w:t xml:space="preserve">A PRÓXIMA REUNIÓN: 8 Días El </w:t>
       </w:r>
-      <w:proofErr w:type="spellStart"/>
       <w:r>
         <w:rPr>
           <w:rFonts w:ascii="Arial" w:eastAsia="Arial" w:hAnsi="Arial" w:cs="Arial"/>
           <w:b/>
           <w:lang w:val="es-CO"/>
         </w:rPr>
-        <w:t>Dias</w:t>
-      </w:r>
-      <w:proofErr w:type="spellEnd"/>
-      <w:r>
-        <w:rPr>
-          <w:rFonts w:ascii="Arial" w:eastAsia="Arial" w:hAnsi="Arial" w:cs="Arial"/>
-          <w:b/>
-          <w:lang w:val="es-CO"/>
-        </w:rPr>
-        <w:t xml:space="preserve"> </w:t>
-      </w:r>
-      <w:proofErr w:type="gramStart"/>
-      <w:r>
-        <w:rPr>
-          <w:rFonts w:ascii="Arial" w:eastAsia="Arial" w:hAnsi="Arial" w:cs="Arial"/>
-          <w:b/>
-          <w:lang w:val="es-CO"/>
-        </w:rPr>
-        <w:t xml:space="preserve">El  </w:t>
-      </w:r>
-      <w:r>
-        <w:rPr>
-          <w:rFonts w:ascii="Arial" w:eastAsia="Arial" w:hAnsi="Arial" w:cs="Arial"/>
-          <w:b/>
-          <w:lang w:val="es-CO"/>
-        </w:rPr>
         <w:t>02</w:t>
       </w:r>
-      <w:proofErr w:type="gramEnd"/>
       <w:r>
         <w:rPr>
           <w:rFonts w:ascii="Arial" w:eastAsia="Arial" w:hAnsi="Arial" w:cs="Arial"/>
@@ -3563,25 +3523,15 @@
           <w:b/>
           <w:lang w:val="es-CO"/>
         </w:rPr>
-        <w:t xml:space="preserve">HORA </w:t>
+        <w:t>HORA INICIO</w:t>
       </w:r>
-      <w:proofErr w:type="gramStart"/>
       <w:r>
         <w:rPr>
           <w:rFonts w:ascii="Arial" w:eastAsia="Arial" w:hAnsi="Arial" w:cs="Arial"/>
           <w:b/>
           <w:lang w:val="es-CO"/>
         </w:rPr>
-        <w:t>INICIO :</w:t>
-      </w:r>
-      <w:proofErr w:type="gramEnd"/>
-      <w:r>
-        <w:rPr>
-          <w:rFonts w:ascii="Arial" w:eastAsia="Arial" w:hAnsi="Arial" w:cs="Arial"/>
-          <w:b/>
-          <w:lang w:val="es-CO"/>
-        </w:rPr>
-        <w:t xml:space="preserve"> 9</w:t>
+        <w:t>: 9</w:t>
       </w:r>
       <w:r>
         <w:rPr>
@@ -3673,7 +3623,17 @@
           <w:szCs w:val="21"/>
           <w:lang w:val="es-CO"/>
         </w:rPr>
-        <w:t xml:space="preserve">  pm</w:t>
+        <w:t xml:space="preserve"> </w:t>
+      </w:r>
+      <w:r>
+        <w:rPr>
+          <w:rFonts w:ascii="Arial" w:eastAsia="Arial" w:hAnsi="Arial" w:cs="Arial"/>
+          <w:b/>
+          <w:sz w:val="21"/>
+          <w:szCs w:val="21"/>
+          <w:lang w:val="es-CO"/>
+        </w:rPr>
+        <w:t>pm</w:t>
       </w:r>
     </w:p>
     <w:p>
@@ -4214,7 +4174,7 @@
         <w:sz w:val="24"/>
         <w:szCs w:val="24"/>
       </w:rPr>
-      <w:t>1</w:t>
+      <w:t>2</w:t>
     </w:r>
     <w:r>
       <w:rPr>
@@ -5629,6 +5589,50 @@
       <w:contextualSpacing/>
     </w:pPr>
   </w:style>
+  <w:style w:type="paragraph" w:styleId="Encabezado">
+    <w:name w:val="header"/>
+    <w:basedOn w:val="Normal"/>
+    <w:link w:val="EncabezadoCar"/>
+    <w:uiPriority w:val="99"/>
+    <w:unhideWhenUsed/>
+    <w:rsid w:val="0022068D"/>
+    <w:pPr>
+      <w:tabs>
+        <w:tab w:val="center" w:pos="4419"/>
+        <w:tab w:val="right" w:pos="8838"/>
+      </w:tabs>
+      <w:spacing w:after="0" w:line="240" w:lineRule="auto"/>
+    </w:pPr>
+  </w:style>
+  <w:style w:type="character" w:customStyle="1" w:styleId="EncabezadoCar">
+    <w:name w:val="Encabezado Car"/>
+    <w:basedOn w:val="Fuentedeprrafopredeter"/>
+    <w:link w:val="Encabezado"/>
+    <w:uiPriority w:val="99"/>
+    <w:rsid w:val="0022068D"/>
+  </w:style>
+  <w:style w:type="paragraph" w:styleId="Piedepgina">
+    <w:name w:val="footer"/>
+    <w:basedOn w:val="Normal"/>
+    <w:link w:val="PiedepginaCar"/>
+    <w:uiPriority w:val="99"/>
+    <w:unhideWhenUsed/>
+    <w:rsid w:val="0022068D"/>
+    <w:pPr>
+      <w:tabs>
+        <w:tab w:val="center" w:pos="4419"/>
+        <w:tab w:val="right" w:pos="8838"/>
+      </w:tabs>
+      <w:spacing w:after="0" w:line="240" w:lineRule="auto"/>
+    </w:pPr>
+  </w:style>
+  <w:style w:type="character" w:customStyle="1" w:styleId="PiedepginaCar">
+    <w:name w:val="Pie de página Car"/>
+    <w:basedOn w:val="Fuentedeprrafopredeter"/>
+    <w:link w:val="Piedepgina"/>
+    <w:uiPriority w:val="99"/>
+    <w:rsid w:val="0022068D"/>
+  </w:style>
 </w:styles>
 </file>
 

</xml_diff>